<commit_message>
fix: ui & add field to export contract
</commit_message>
<xml_diff>
--- a/coop-server/src/template/doc/CN_khao_sat_khach_hang.docx
+++ b/coop-server/src/template/doc/CN_khao_sat_khach_hang.docx
@@ -1348,29 +1348,7 @@
                 <w:szCs w:val="25"/>
                 <w:lang w:val="fr-FR"/>
               </w:rPr>
-              <w:t>{last_</w:t>
-            </w:r>
-            <w:r>
-              <w:rPr>
-                <w:rFonts w:ascii="Times New Roman" w:hAnsi="Times New Roman"/>
-                <w:bCs/>
-                <w:color w:val="800000"/>
-                <w:sz w:val="25"/>
-                <w:szCs w:val="25"/>
-                <w:lang w:val="fr-FR"/>
-              </w:rPr>
-              <w:t>paid_period</w:t>
-            </w:r>
-            <w:r>
-              <w:rPr>
-                <w:rFonts w:ascii="Times New Roman" w:hAnsi="Times New Roman"/>
-                <w:bCs/>
-                <w:color w:val="800000"/>
-                <w:sz w:val="25"/>
-                <w:szCs w:val="25"/>
-                <w:lang w:val="fr-FR"/>
-              </w:rPr>
-              <w:t>}</w:t>
+              <w:t>{last_paid_period}</w:t>
             </w:r>
             <w:r>
               <w:rPr>
@@ -1444,17 +1422,7 @@
                 <w:sz w:val="25"/>
                 <w:szCs w:val="25"/>
               </w:rPr>
-              <w:t>{declared_total_income</w:t>
-            </w:r>
-            <w:r>
-              <w:rPr>
-                <w:rFonts w:ascii="Times New Roman" w:hAnsi="Times New Roman"/>
-                <w:noProof/>
-                <w:color w:val="800000"/>
-                <w:sz w:val="25"/>
-                <w:szCs w:val="25"/>
-              </w:rPr>
-              <w:t>}</w:t>
+              <w:t>{declared_total_income}</w:t>
             </w:r>
             <w:r>
               <w:rPr>
@@ -2244,14 +2212,6 @@
       </w:pPr>
     </w:p>
     <w:p>
-      <w:pPr>
-        <w:rPr>
-          <w:rFonts w:ascii="Times New Roman" w:hAnsi="Times New Roman"/>
-          <w:bCs/>
-          <w:sz w:val="26"/>
-          <w:szCs w:val="26"/>
-        </w:rPr>
-      </w:pPr>
       <w:r>
         <w:rPr>
           <w:rFonts w:ascii="Times New Roman" w:hAnsi="Times New Roman"/>
@@ -2259,10 +2219,9 @@
           <w:sz w:val="26"/>
           <w:szCs w:val="26"/>
         </w:rPr>
-        <w:t xml:space="preserve">            Từ Thế Vũ</w:t>
+        <w:t xml:space="preserve">           </w:t>
       </w:r>
     </w:p>
-    <w:p/>
     <w:sectPr>
       <w:pgSz w:w="11906" w:h="16838" w:code="9"/>
       <w:pgMar w:top="432" w:right="576" w:bottom="432" w:left="720" w:header="720" w:footer="720" w:gutter="0"/>

</xml_diff>